<commit_message>
Transformer Design is updated
</commit_message>
<xml_diff>
--- a/Cayunus/ReportsbyCayunus/Transformer Design.docx
+++ b/Cayunus/ReportsbyCayunus/Transformer Design.docx
@@ -1271,19 +1271,7 @@
                   <w:rPr>
                     <w:rFonts w:ascii="Cambria Math" w:hAnsi="Cambria Math"/>
                   </w:rPr>
-                  <m:t>=3.</m:t>
-                </m:r>
-                <m:r>
-                  <w:rPr>
-                    <w:rFonts w:ascii="Cambria Math" w:hAnsi="Cambria Math"/>
-                  </w:rPr>
-                  <m:t>75</m:t>
-                </m:r>
-                <m:r>
-                  <w:rPr>
-                    <w:rFonts w:ascii="Cambria Math" w:hAnsi="Cambria Math"/>
-                  </w:rPr>
-                  <m:t>A</m:t>
+                  <m:t>=3.75A</m:t>
                 </m:r>
               </m:oMath>
             </m:oMathPara>
@@ -3925,13 +3913,7 @@
                       <w:rPr>
                         <w:rFonts w:ascii="Cambria Math" w:hAnsi="Cambria Math"/>
                       </w:rPr>
-                      <m:t>L,O</m:t>
-                    </m:r>
-                    <m:r>
-                      <w:rPr>
-                        <w:rFonts w:ascii="Cambria Math" w:hAnsi="Cambria Math"/>
-                      </w:rPr>
-                      <m:t>FF</m:t>
+                      <m:t>L,OFF</m:t>
                     </m:r>
                   </m:sub>
                 </m:sSub>
@@ -3965,13 +3947,7 @@
                           <w:rPr>
                             <w:rFonts w:ascii="Cambria Math" w:hAnsi="Cambria Math"/>
                           </w:rPr>
-                          <m:t>1-</m:t>
-                        </m:r>
-                        <m:r>
-                          <w:rPr>
-                            <w:rFonts w:ascii="Cambria Math" w:hAnsi="Cambria Math"/>
-                          </w:rPr>
-                          <m:t>D</m:t>
+                          <m:t>1-D</m:t>
                         </m:r>
                       </m:e>
                     </m:d>
@@ -4015,13 +3991,7 @@
                           <w:rPr>
                             <w:rFonts w:ascii="Cambria Math" w:hAnsi="Cambria Math"/>
                           </w:rPr>
-                          <m:t>(</m:t>
-                        </m:r>
-                        <m:r>
-                          <w:rPr>
-                            <w:rFonts w:ascii="Cambria Math" w:hAnsi="Cambria Math"/>
-                          </w:rPr>
-                          <m:t>V</m:t>
+                          <m:t>(V</m:t>
                         </m:r>
                       </m:e>
                       <m:sub>
@@ -4186,7 +4156,37 @@
         <w:t xml:space="preserve">Duty cycle calculation </w:t>
       </w:r>
       <w:r>
-        <w:t>in DCM can be seen in Equation xxx.</w:t>
+        <w:t>in DCM can be seen in Equation</w:t>
+      </w:r>
+      <w:r>
+        <w:t xml:space="preserve"> </w:t>
+      </w:r>
+      <w:r>
+        <w:fldChar w:fldCharType="begin"/>
+      </w:r>
+      <w:r>
+        <w:instrText xml:space="preserve"> REF _Ref70794141 \h </w:instrText>
+      </w:r>
+      <w:r>
+        <w:fldChar w:fldCharType="separate"/>
+      </w:r>
+      <w:r>
+        <w:t>(</w:t>
+      </w:r>
+      <w:r>
+        <w:rPr>
+          <w:noProof/>
+        </w:rPr>
+        <w:t>9</w:t>
+      </w:r>
+      <w:r>
+        <w:t>)</w:t>
+      </w:r>
+      <w:r>
+        <w:fldChar w:fldCharType="end"/>
+      </w:r>
+      <w:r>
+        <w:t>.</w:t>
       </w:r>
       <w:r>
         <w:t xml:space="preserve"> Both calculation are the same except the P</w:t>
@@ -4207,7 +4207,37 @@
         <w:t>o</w:t>
       </w:r>
       <w:r>
-        <w:t xml:space="preserve">, and R relation in Equation xxx. </w:t>
+        <w:t>, and R relation in Equation</w:t>
+      </w:r>
+      <w:r>
+        <w:t xml:space="preserve"> </w:t>
+      </w:r>
+      <w:r>
+        <w:fldChar w:fldCharType="begin"/>
+      </w:r>
+      <w:r>
+        <w:instrText xml:space="preserve"> REF _Ref70794141 \h </w:instrText>
+      </w:r>
+      <w:r>
+        <w:fldChar w:fldCharType="separate"/>
+      </w:r>
+      <w:r>
+        <w:t>(</w:t>
+      </w:r>
+      <w:r>
+        <w:rPr>
+          <w:noProof/>
+        </w:rPr>
+        <w:t>9</w:t>
+      </w:r>
+      <w:r>
+        <w:t>)</w:t>
+      </w:r>
+      <w:r>
+        <w:fldChar w:fldCharType="end"/>
+      </w:r>
+      <w:r>
+        <w:t xml:space="preserve">. </w:t>
       </w:r>
     </w:p>
     <w:tbl>
@@ -4605,6 +4635,7 @@
             <w:pPr>
               <w:jc w:val="center"/>
             </w:pPr>
+            <w:bookmarkStart w:id="12" w:name="_Ref70794141"/>
             <w:r>
               <w:t>(</w:t>
             </w:r>
@@ -4629,6 +4660,7 @@
             <w:r>
               <w:t>)</w:t>
             </w:r>
+            <w:bookmarkEnd w:id="12"/>
           </w:p>
         </w:tc>
       </w:tr>
@@ -4657,7 +4689,37 @@
         <w:t xml:space="preserve">delivered power. </w:t>
       </w:r>
       <w:r>
-        <w:t>Equation xxx shows the inductor current ripple calculation in DCM</w:t>
+        <w:t xml:space="preserve">Equation </w:t>
+      </w:r>
+      <w:r>
+        <w:fldChar w:fldCharType="begin"/>
+      </w:r>
+      <w:r>
+        <w:instrText xml:space="preserve"> REF _Ref70794125 \h </w:instrText>
+      </w:r>
+      <w:r>
+        <w:fldChar w:fldCharType="separate"/>
+      </w:r>
+      <w:r>
+        <w:t>(</w:t>
+      </w:r>
+      <w:r>
+        <w:rPr>
+          <w:noProof/>
+        </w:rPr>
+        <w:t>10</w:t>
+      </w:r>
+      <w:r>
+        <w:t>)</w:t>
+      </w:r>
+      <w:r>
+        <w:fldChar w:fldCharType="end"/>
+      </w:r>
+      <w:r>
+        <w:t xml:space="preserve"> </w:t>
+      </w:r>
+      <w:r>
+        <w:t>shows the inductor current ripple calculation in DCM</w:t>
       </w:r>
       <w:r>
         <w:t>, which shows that L</w:t>
@@ -4907,56 +4969,32 @@
             <w:pPr>
               <w:jc w:val="center"/>
             </w:pPr>
-            <w:r>
-              <w:rPr>
-                <w:sz w:val="24"/>
-                <w:szCs w:val="24"/>
-              </w:rPr>
+            <w:bookmarkStart w:id="13" w:name="_Ref70794125"/>
+            <w:r>
               <w:t>(</w:t>
             </w:r>
             <w:r>
-              <w:rPr>
-                <w:sz w:val="24"/>
-                <w:szCs w:val="24"/>
-              </w:rPr>
               <w:fldChar w:fldCharType="begin"/>
             </w:r>
             <w:r>
-              <w:rPr>
-                <w:sz w:val="24"/>
-                <w:szCs w:val="24"/>
-              </w:rPr>
               <w:instrText xml:space="preserve"> SEQ Equation \* ARABIC </w:instrText>
             </w:r>
             <w:r>
-              <w:rPr>
-                <w:sz w:val="24"/>
-                <w:szCs w:val="24"/>
-              </w:rPr>
               <w:fldChar w:fldCharType="separate"/>
             </w:r>
             <w:r>
               <w:rPr>
                 <w:noProof/>
-                <w:sz w:val="24"/>
-                <w:szCs w:val="24"/>
               </w:rPr>
               <w:t>10</w:t>
             </w:r>
             <w:r>
-              <w:rPr>
-                <w:sz w:val="24"/>
-                <w:szCs w:val="24"/>
-              </w:rPr>
               <w:fldChar w:fldCharType="end"/>
             </w:r>
             <w:r>
-              <w:rPr>
-                <w:sz w:val="24"/>
-                <w:szCs w:val="24"/>
-              </w:rPr>
               <w:t>)</w:t>
             </w:r>
+            <w:bookmarkEnd w:id="13"/>
           </w:p>
         </w:tc>
       </w:tr>
@@ -4964,10 +5002,7 @@
     <w:p/>
     <w:p>
       <w:r>
-        <w:t xml:space="preserve">According to analysis of the relation between </w:t>
-      </w:r>
-      <w:r>
-        <w:t>L</w:t>
+        <w:t>According to analysis of the relation between L</w:t>
       </w:r>
       <w:r>
         <w:rPr>
@@ -5018,15 +5053,24 @@
         <w:t>m</w:t>
       </w:r>
       <w:r>
-        <w:t xml:space="preserve"> is increase in size of flyback transformer and increase in windings, which causes more copper and core losses. You may ask the question that there is a relation between copper, core losses and frequency. Actually, this type of relations are the signs of need in optimization. </w:t>
+        <w:t xml:space="preserve"> is increase in size of flyback transformer and increase in windings, which causes more copper and core losses. </w:t>
+      </w:r>
+      <w:r>
+        <w:t>T</w:t>
+      </w:r>
+      <w:r>
+        <w:t>he question</w:t>
+      </w:r>
+      <w:r>
+        <w:t xml:space="preserve"> </w:t>
+      </w:r>
+      <w:r>
+        <w:t xml:space="preserve">that there is a relation between copper, core losses and frequency. Actually, this type of relations are the signs of need in optimization. </w:t>
       </w:r>
     </w:p>
     <w:p>
       <w:r>
-        <w:t xml:space="preserve">After considering iterative relation between </w:t>
-      </w:r>
-      <w:r>
-        <w:t>L</w:t>
+        <w:t>After considering iterative relation between L</w:t>
       </w:r>
       <w:r>
         <w:rPr>
@@ -5053,18 +5097,1348 @@
         <w:t>m</w:t>
       </w:r>
       <w:r>
-        <w:t>, primary inductance, is chosen as 0.6mH.</w:t>
+        <w:t>, primary inductance, is chosen as 0.</w:t>
+      </w:r>
+      <w:r>
+        <w:t>4</w:t>
+      </w:r>
+      <w:r>
+        <w:t>mH.</w:t>
+      </w:r>
+    </w:p>
+    <w:p/>
+    <w:p>
+      <w:pPr>
+        <w:pStyle w:val="Heading2"/>
+        <w:numPr>
+          <w:ilvl w:val="1"/>
+          <w:numId w:val="1"/>
+        </w:numPr>
+      </w:pPr>
+      <w:r>
+        <w:t xml:space="preserve"> Core Selection</w:t>
+      </w:r>
+    </w:p>
+    <w:p/>
+    <w:p>
+      <w:r>
+        <w:t xml:space="preserve">Core selection </w:t>
+      </w:r>
+      <w:r>
+        <w:t xml:space="preserve">is based on shape of a core, size of a core and magnetic characteristics of a core. </w:t>
+      </w:r>
+      <w:r>
+        <w:t>First, selection based on magnetic characteristics of a core is analyzed.</w:t>
+      </w:r>
+    </w:p>
+    <w:p/>
+    <w:p>
+      <w:pPr>
+        <w:pStyle w:val="Heading3"/>
+        <w:numPr>
+          <w:ilvl w:val="0"/>
+          <w:numId w:val="7"/>
+        </w:numPr>
+      </w:pPr>
+      <w:r>
+        <w:t>Magnetic Characteristics</w:t>
+      </w:r>
+      <w:r>
+        <w:t xml:space="preserve"> of Core</w:t>
+      </w:r>
+    </w:p>
+    <w:p>
+      <w:r>
+        <w:t xml:space="preserve">General approach for the selection of core type is divided into two for flyback transformer; distrubuted air-gap powder cores and gapped ferrite cores. Both type of cores have advantages. For example, ferrite cores provides a core with more permeability. On the other, distributed air-gap powder cores </w:t>
+      </w:r>
+      <w:r>
+        <w:t>may have less core loss compared to gapped ferrite cores.</w:t>
+      </w:r>
+    </w:p>
+    <w:p>
+      <w:r>
+        <w:t>Distributed air-gap powder core is selected based on magnetic characteristrics, which can stimulates an efficiency, winding area and mechanical robustness.</w:t>
+      </w:r>
+    </w:p>
+    <w:p>
+      <w:r>
+        <w:t>Powder cores are classifed. This classifications are mainly based on core loss, maximum flux density</w:t>
+      </w:r>
+      <w:r>
+        <w:t xml:space="preserve">, </w:t>
+      </w:r>
+      <w:r>
+        <w:t>permeability</w:t>
+      </w:r>
+      <w:r>
+        <w:t>, and cost, which can be seen in</w:t>
+      </w:r>
+      <w:r>
+        <w:t xml:space="preserve"> </w:t>
+      </w:r>
+      <w:r>
+        <w:fldChar w:fldCharType="begin"/>
+      </w:r>
+      <w:r>
+        <w:instrText xml:space="preserve"> REF _Ref70800786 \h </w:instrText>
+      </w:r>
+      <w:r>
+        <w:fldChar w:fldCharType="separate"/>
+      </w:r>
+      <w:r>
+        <w:t xml:space="preserve">Figure </w:t>
+      </w:r>
+      <w:r>
+        <w:rPr>
+          <w:noProof/>
+        </w:rPr>
+        <w:t>2</w:t>
+      </w:r>
+      <w:r>
+        <w:fldChar w:fldCharType="end"/>
+      </w:r>
+      <w:r>
+        <w:t xml:space="preserve"> taken from the Magnetics.</w:t>
+      </w:r>
+      <w:r>
+        <w:t xml:space="preserve"> Kool Mu is selected due to optimal permeability and core loss values. Besides, Kool Mu is preferred due to </w:t>
+      </w:r>
+      <w:r>
+        <w:t>relative low prices.</w:t>
+      </w:r>
+    </w:p>
+    <w:p>
+      <w:pPr>
+        <w:keepNext/>
+      </w:pPr>
+      <w:r>
+        <w:rPr>
+          <w:noProof/>
+        </w:rPr>
+        <w:lastRenderedPageBreak/>
+        <w:drawing>
+          <wp:inline distT="0" distB="0" distL="0" distR="0" wp14:anchorId="7AB8B619" wp14:editId="12811A1D">
+            <wp:extent cx="5760720" cy="2334895"/>
+            <wp:effectExtent l="0" t="0" r="0" b="8255"/>
+            <wp:docPr id="5" name="Picture 5"/>
+            <wp:cNvGraphicFramePr>
+              <a:graphicFrameLocks xmlns:a="http://schemas.openxmlformats.org/drawingml/2006/main" noChangeAspect="1"/>
+            </wp:cNvGraphicFramePr>
+            <a:graphic xmlns:a="http://schemas.openxmlformats.org/drawingml/2006/main">
+              <a:graphicData uri="http://schemas.openxmlformats.org/drawingml/2006/picture">
+                <pic:pic xmlns:pic="http://schemas.openxmlformats.org/drawingml/2006/picture">
+                  <pic:nvPicPr>
+                    <pic:cNvPr id="0" name="Picture 1"/>
+                    <pic:cNvPicPr>
+                      <a:picLocks noChangeAspect="1" noChangeArrowheads="1"/>
+                    </pic:cNvPicPr>
+                  </pic:nvPicPr>
+                  <pic:blipFill>
+                    <a:blip r:embed="rId9">
+                      <a:extLst>
+                        <a:ext uri="{28A0092B-C50C-407E-A947-70E740481C1C}">
+                          <a14:useLocalDpi xmlns:a14="http://schemas.microsoft.com/office/drawing/2010/main" val="0"/>
+                        </a:ext>
+                      </a:extLst>
+                    </a:blip>
+                    <a:srcRect/>
+                    <a:stretch>
+                      <a:fillRect/>
+                    </a:stretch>
+                  </pic:blipFill>
+                  <pic:spPr bwMode="auto">
+                    <a:xfrm>
+                      <a:off x="0" y="0"/>
+                      <a:ext cx="5760720" cy="2334895"/>
+                    </a:xfrm>
+                    <a:prstGeom prst="rect">
+                      <a:avLst/>
+                    </a:prstGeom>
+                    <a:noFill/>
+                    <a:ln>
+                      <a:noFill/>
+                    </a:ln>
+                  </pic:spPr>
+                </pic:pic>
+              </a:graphicData>
+            </a:graphic>
+          </wp:inline>
+        </w:drawing>
+      </w:r>
+    </w:p>
+    <w:p>
+      <w:pPr>
+        <w:pStyle w:val="Caption"/>
+        <w:jc w:val="center"/>
+      </w:pPr>
+      <w:bookmarkStart w:id="14" w:name="_Ref70800786"/>
+      <w:r>
+        <w:t xml:space="preserve">Figure </w:t>
+      </w:r>
+      <w:r>
+        <w:fldChar w:fldCharType="begin"/>
+      </w:r>
+      <w:r>
+        <w:instrText xml:space="preserve"> SEQ Figure \* ARABIC </w:instrText>
+      </w:r>
+      <w:r>
+        <w:fldChar w:fldCharType="separate"/>
+      </w:r>
+      <w:r>
+        <w:rPr>
+          <w:noProof/>
+        </w:rPr>
+        <w:t>2</w:t>
+      </w:r>
+      <w:r>
+        <w:fldChar w:fldCharType="end"/>
+      </w:r>
+      <w:bookmarkEnd w:id="14"/>
+      <w:r>
+        <w:t xml:space="preserve"> Classification of powder cores</w:t>
+      </w:r>
+      <w:r>
+        <w:t xml:space="preserve"> [</w:t>
+      </w:r>
+      <w:hyperlink r:id="rId10" w:history="1">
+        <w:r>
+          <w:rPr>
+            <w:rStyle w:val="Hyperlink"/>
+          </w:rPr>
+          <w:t>Magnetics Alıntı</w:t>
+        </w:r>
+      </w:hyperlink>
+      <w:r>
+        <w:t>]</w:t>
+      </w:r>
+    </w:p>
+    <w:p>
+      <w:pPr>
+        <w:pStyle w:val="Heading3"/>
+        <w:numPr>
+          <w:ilvl w:val="0"/>
+          <w:numId w:val="7"/>
+        </w:numPr>
+      </w:pPr>
+      <w:r>
+        <w:t>Shape of Core</w:t>
+      </w:r>
+    </w:p>
+    <w:p>
+      <w:r>
+        <w:t>Common preferance for flyback transformers is toroidal shape. The copper loss can be decreased with both toroidal shape and E shape according to the current stiuation. While toroidal shapes have permeability between 14</w:t>
+      </w:r>
+      <w:r>
+        <w:rPr>
+          <w:rFonts w:cstheme="minorHAnsi"/>
+        </w:rPr>
+        <w:t>μ</w:t>
+      </w:r>
+      <w:r>
+        <w:t>-125</w:t>
+      </w:r>
+      <w:r>
+        <w:rPr>
+          <w:rFonts w:cstheme="minorHAnsi"/>
+        </w:rPr>
+        <w:t>μ</w:t>
+      </w:r>
+      <w:r>
+        <w:t>, E shapes have maximum 90</w:t>
+      </w:r>
+      <w:r>
+        <w:rPr>
+          <w:rFonts w:cstheme="minorHAnsi"/>
+        </w:rPr>
+        <w:t>μ</w:t>
+      </w:r>
+      <w:r>
+        <w:t xml:space="preserve"> relative permeability. However, E shapes have relativel higher Ae, area.</w:t>
+      </w:r>
+      <w:r>
+        <w:t xml:space="preserve"> Also, the window area may be higher in toroids. Hence, toroidal shape is selected.</w:t>
+      </w:r>
+    </w:p>
+    <w:p>
+      <w:pPr>
+        <w:pStyle w:val="Heading3"/>
+        <w:numPr>
+          <w:ilvl w:val="0"/>
+          <w:numId w:val="7"/>
+        </w:numPr>
+      </w:pPr>
+      <w:r>
+        <w:t>Size of Core</w:t>
+      </w:r>
+    </w:p>
+    <w:p>
+      <w:r>
+        <w:t xml:space="preserve">Size of core will be determined from available manufactured cores. Cores are researched on </w:t>
+      </w:r>
+      <w:hyperlink r:id="rId11" w:history="1">
+        <w:r>
+          <w:rPr>
+            <w:rStyle w:val="Hyperlink"/>
+          </w:rPr>
+          <w:t>Magnetics</w:t>
+        </w:r>
+      </w:hyperlink>
+      <w:r>
+        <w:t xml:space="preserve">. </w:t>
+      </w:r>
+      <w:r>
+        <w:t>Selected cores are tested whether they satisfy limitations due to inductance, flux density, saturation current, fill factor. The constrıcted GUI on Matlab is used to test cores. Constructed GUI can be seen in</w:t>
+      </w:r>
+      <w:r>
+        <w:t xml:space="preserve"> </w:t>
+      </w:r>
+      <w:r>
+        <w:fldChar w:fldCharType="begin"/>
+      </w:r>
+      <w:r>
+        <w:instrText xml:space="preserve"> REF _Ref70806653 \h </w:instrText>
+      </w:r>
+      <w:r>
+        <w:fldChar w:fldCharType="separate"/>
+      </w:r>
+      <w:r>
+        <w:t xml:space="preserve">Figure </w:t>
+      </w:r>
+      <w:r>
+        <w:rPr>
+          <w:noProof/>
+        </w:rPr>
+        <w:t>3</w:t>
+      </w:r>
+      <w:r>
+        <w:fldChar w:fldCharType="end"/>
+      </w:r>
+      <w:r>
+        <w:t>.</w:t>
+      </w:r>
+    </w:p>
+    <w:p>
+      <w:pPr>
+        <w:keepNext/>
+        <w:jc w:val="center"/>
+      </w:pPr>
+      <w:r>
+        <w:rPr>
+          <w:noProof/>
+        </w:rPr>
+        <w:drawing>
+          <wp:inline distT="0" distB="0" distL="0" distR="0" wp14:anchorId="68CAF36C" wp14:editId="55801436">
+            <wp:extent cx="3589020" cy="3630165"/>
+            <wp:effectExtent l="0" t="0" r="0" b="8890"/>
+            <wp:docPr id="7" name="Picture 7"/>
+            <wp:cNvGraphicFramePr>
+              <a:graphicFrameLocks xmlns:a="http://schemas.openxmlformats.org/drawingml/2006/main" noChangeAspect="1"/>
+            </wp:cNvGraphicFramePr>
+            <a:graphic xmlns:a="http://schemas.openxmlformats.org/drawingml/2006/main">
+              <a:graphicData uri="http://schemas.openxmlformats.org/drawingml/2006/picture">
+                <pic:pic xmlns:pic="http://schemas.openxmlformats.org/drawingml/2006/picture">
+                  <pic:nvPicPr>
+                    <pic:cNvPr id="1" name=""/>
+                    <pic:cNvPicPr/>
+                  </pic:nvPicPr>
+                  <pic:blipFill>
+                    <a:blip r:embed="rId12"/>
+                    <a:stretch>
+                      <a:fillRect/>
+                    </a:stretch>
+                  </pic:blipFill>
+                  <pic:spPr>
+                    <a:xfrm>
+                      <a:off x="0" y="0"/>
+                      <a:ext cx="3610223" cy="3651611"/>
+                    </a:xfrm>
+                    <a:prstGeom prst="rect">
+                      <a:avLst/>
+                    </a:prstGeom>
+                  </pic:spPr>
+                </pic:pic>
+              </a:graphicData>
+            </a:graphic>
+          </wp:inline>
+        </w:drawing>
+      </w:r>
+    </w:p>
+    <w:p>
+      <w:pPr>
+        <w:pStyle w:val="Caption"/>
+        <w:jc w:val="center"/>
+      </w:pPr>
+      <w:bookmarkStart w:id="15" w:name="_Ref70806653"/>
+      <w:r>
+        <w:t xml:space="preserve">Figure </w:t>
+      </w:r>
+      <w:r>
+        <w:fldChar w:fldCharType="begin"/>
+      </w:r>
+      <w:r>
+        <w:instrText xml:space="preserve"> SEQ Figure \* ARABIC </w:instrText>
+      </w:r>
+      <w:r>
+        <w:fldChar w:fldCharType="separate"/>
+      </w:r>
+      <w:r>
+        <w:rPr>
+          <w:noProof/>
+        </w:rPr>
+        <w:t>3</w:t>
+      </w:r>
+      <w:r>
+        <w:fldChar w:fldCharType="end"/>
+      </w:r>
+      <w:bookmarkEnd w:id="15"/>
+      <w:r>
+        <w:t xml:space="preserve"> The constructed GUI on Matlab for flyback converter design</w:t>
+      </w:r>
+    </w:p>
+    <w:p>
+      <w:r>
+        <w:lastRenderedPageBreak/>
+        <w:t>Peak current value of the primary side is calculated I</w:t>
+      </w:r>
+      <w:r>
+        <w:rPr>
+          <w:vertAlign w:val="subscript"/>
+        </w:rPr>
+        <w:t>SW(MAX)</w:t>
+      </w:r>
+      <w:r>
+        <w:t xml:space="preserve"> that equals to 3.75A with safety margin. Safety margin is determined according to %80 efficiency of converter. The safety margin for saturation current of a core can be taken as %10, since the efficieny creates a sufficient safe region. Hence, minimum saturation current is 4.1A. </w:t>
+      </w:r>
+    </w:p>
+    <w:p>
+      <w:r>
+        <w:t>Kool Mu cores have 10,500 Gauss saturation level, which is approximately equal to 1 Tesla. Since the saturation current and created maximum flux density are proportional to each other, saturation can be checked from both created maximum flux density and peak current of the primary side.</w:t>
+      </w:r>
+    </w:p>
+    <w:p>
+      <w:r>
+        <w:t xml:space="preserve">Copper losses are also important due to AC resistance and number of windings. </w:t>
+      </w:r>
+      <w:r>
+        <w:t>The optimization for copper losses based on core selection can be stimulated with selection of cores with high inductance factor, A</w:t>
+      </w:r>
+      <w:r>
+        <w:rPr>
+          <w:vertAlign w:val="subscript"/>
+        </w:rPr>
+        <w:t>L</w:t>
+      </w:r>
+      <w:r>
+        <w:t xml:space="preserve">. </w:t>
+      </w:r>
+    </w:p>
+    <w:p>
+      <w:r>
+        <w:fldChar w:fldCharType="begin"/>
+      </w:r>
+      <w:r>
+        <w:instrText xml:space="preserve"> REF _Ref70811849 \h </w:instrText>
+      </w:r>
+      <w:r>
+        <w:fldChar w:fldCharType="separate"/>
+      </w:r>
+      <w:r>
+        <w:t xml:space="preserve">Table </w:t>
+      </w:r>
+      <w:r>
+        <w:rPr>
+          <w:noProof/>
+        </w:rPr>
+        <w:t>3</w:t>
+      </w:r>
+      <w:r>
+        <w:fldChar w:fldCharType="end"/>
+      </w:r>
+      <w:r>
+        <w:t xml:space="preserve"> </w:t>
+      </w:r>
+      <w:r>
+        <w:t xml:space="preserve">shows </w:t>
+      </w:r>
+      <w:r>
+        <w:t xml:space="preserve">the </w:t>
+      </w:r>
+      <w:r>
+        <w:t>comparison of different cores.</w:t>
+      </w:r>
+      <w:r>
+        <w:t xml:space="preserve"> Table xxx shows the cores are in order from high volume to low volume. Core 3 is the most suitable one for required saturation limits. Hence, core 3 is selected.</w:t>
+      </w:r>
+      <w:r>
+        <w:t xml:space="preserve"> Inductance factor would be more to decrease windings but there is no available Kool Mu core.</w:t>
+      </w:r>
+    </w:p>
+    <w:p>
+      <w:pPr>
+        <w:pStyle w:val="Caption"/>
+        <w:keepNext/>
+      </w:pPr>
+      <w:bookmarkStart w:id="16" w:name="_Ref70811849"/>
+      <w:r>
+        <w:t xml:space="preserve">Table </w:t>
+      </w:r>
+      <w:r>
+        <w:fldChar w:fldCharType="begin"/>
+      </w:r>
+      <w:r>
+        <w:instrText xml:space="preserve"> SEQ Table \* ARABIC </w:instrText>
+      </w:r>
+      <w:r>
+        <w:fldChar w:fldCharType="separate"/>
+      </w:r>
+      <w:r>
+        <w:rPr>
+          <w:noProof/>
+        </w:rPr>
+        <w:t>3</w:t>
+      </w:r>
+      <w:r>
+        <w:fldChar w:fldCharType="end"/>
+      </w:r>
+      <w:bookmarkEnd w:id="16"/>
+      <w:r>
+        <w:t xml:space="preserve"> Comparison Kool Mu cores</w:t>
+      </w:r>
+      <w:r>
+        <w:rPr>
+          <w:noProof/>
+        </w:rPr>
+        <w:t xml:space="preserve"> in different sizes and inductance factors</w:t>
+      </w:r>
+    </w:p>
+    <w:tbl>
+      <w:tblPr>
+        <w:tblStyle w:val="TableGrid"/>
+        <w:tblW w:w="0" w:type="auto"/>
+        <w:tblLook w:val="04A0" w:firstRow="1" w:lastRow="0" w:firstColumn="1" w:lastColumn="0" w:noHBand="0" w:noVBand="1"/>
+      </w:tblPr>
+      <w:tblGrid>
+        <w:gridCol w:w="2265"/>
+        <w:gridCol w:w="2265"/>
+        <w:gridCol w:w="2266"/>
+        <w:gridCol w:w="2266"/>
+      </w:tblGrid>
+      <w:tr>
+        <w:tc>
+          <w:tcPr>
+            <w:tcW w:w="2265" w:type="dxa"/>
+          </w:tcPr>
+          <w:p>
+            <w:pPr>
+              <w:rPr>
+                <w:b/>
+                <w:bCs/>
+              </w:rPr>
+            </w:pPr>
+            <w:r>
+              <w:rPr>
+                <w:b/>
+                <w:bCs/>
+              </w:rPr>
+              <w:t>Parameters</w:t>
+            </w:r>
+          </w:p>
+        </w:tc>
+        <w:tc>
+          <w:tcPr>
+            <w:tcW w:w="2265" w:type="dxa"/>
+          </w:tcPr>
+          <w:p>
+            <w:pPr>
+              <w:rPr>
+                <w:b/>
+                <w:bCs/>
+              </w:rPr>
+            </w:pPr>
+            <w:r>
+              <w:rPr>
+                <w:b/>
+                <w:bCs/>
+              </w:rPr>
+              <w:t>Core 1</w:t>
+            </w:r>
+          </w:p>
+          <w:p>
+            <w:pPr>
+              <w:rPr>
+                <w:b/>
+                <w:bCs/>
+              </w:rPr>
+            </w:pPr>
+            <w:r>
+              <w:rPr>
+                <w:b/>
+                <w:bCs/>
+              </w:rPr>
+              <w:t>930</w:t>
+            </w:r>
+          </w:p>
+        </w:tc>
+        <w:tc>
+          <w:tcPr>
+            <w:tcW w:w="2266" w:type="dxa"/>
+          </w:tcPr>
+          <w:p>
+            <w:pPr>
+              <w:rPr>
+                <w:b/>
+                <w:bCs/>
+              </w:rPr>
+            </w:pPr>
+            <w:r>
+              <w:rPr>
+                <w:b/>
+                <w:bCs/>
+              </w:rPr>
+              <w:t>Core 2</w:t>
+            </w:r>
+          </w:p>
+          <w:p>
+            <w:pPr>
+              <w:rPr>
+                <w:b/>
+                <w:bCs/>
+              </w:rPr>
+            </w:pPr>
+            <w:r>
+              <w:rPr>
+                <w:b/>
+                <w:bCs/>
+              </w:rPr>
+              <w:t>350</w:t>
+            </w:r>
+          </w:p>
+        </w:tc>
+        <w:tc>
+          <w:tcPr>
+            <w:tcW w:w="2266" w:type="dxa"/>
+            <w:shd w:val="clear" w:color="auto" w:fill="C5E0B3" w:themeFill="accent6" w:themeFillTint="66"/>
+          </w:tcPr>
+          <w:p>
+            <w:pPr>
+              <w:rPr>
+                <w:b/>
+                <w:bCs/>
+              </w:rPr>
+            </w:pPr>
+            <w:r>
+              <w:rPr>
+                <w:b/>
+                <w:bCs/>
+              </w:rPr>
+              <w:t>Core 3</w:t>
+            </w:r>
+          </w:p>
+          <w:p>
+            <w:pPr>
+              <w:rPr>
+                <w:b/>
+                <w:bCs/>
+              </w:rPr>
+            </w:pPr>
+            <w:r>
+              <w:rPr>
+                <w:b/>
+                <w:bCs/>
+              </w:rPr>
+              <w:t>310</w:t>
+            </w:r>
+          </w:p>
+        </w:tc>
+      </w:tr>
+      <w:tr>
+        <w:tc>
+          <w:tcPr>
+            <w:tcW w:w="2265" w:type="dxa"/>
+          </w:tcPr>
+          <w:p>
+            <w:pPr>
+              <w:rPr>
+                <w:b/>
+                <w:bCs/>
+              </w:rPr>
+            </w:pPr>
+            <w:r>
+              <w:rPr>
+                <w:b/>
+                <w:bCs/>
+              </w:rPr>
+              <w:t>B</w:t>
+            </w:r>
+            <w:r>
+              <w:rPr>
+                <w:b/>
+                <w:bCs/>
+                <w:vertAlign w:val="subscript"/>
+              </w:rPr>
+              <w:t>sat</w:t>
+            </w:r>
+            <w:r>
+              <w:rPr>
+                <w:b/>
+                <w:bCs/>
+              </w:rPr>
+              <w:t xml:space="preserve"> (Tesla)</w:t>
+            </w:r>
+          </w:p>
+        </w:tc>
+        <w:tc>
+          <w:tcPr>
+            <w:tcW w:w="2265" w:type="dxa"/>
+          </w:tcPr>
+          <w:p>
+            <w:r>
+              <w:t>0.9</w:t>
+            </w:r>
+          </w:p>
+        </w:tc>
+        <w:tc>
+          <w:tcPr>
+            <w:tcW w:w="2266" w:type="dxa"/>
+          </w:tcPr>
+          <w:p>
+            <w:r>
+              <w:t>0.9</w:t>
+            </w:r>
+          </w:p>
+        </w:tc>
+        <w:tc>
+          <w:tcPr>
+            <w:tcW w:w="2266" w:type="dxa"/>
+            <w:shd w:val="clear" w:color="auto" w:fill="C5E0B3" w:themeFill="accent6" w:themeFillTint="66"/>
+          </w:tcPr>
+          <w:p>
+            <w:r>
+              <w:t>0.9</w:t>
+            </w:r>
+          </w:p>
+        </w:tc>
+      </w:tr>
+      <w:tr>
+        <w:tc>
+          <w:tcPr>
+            <w:tcW w:w="2265" w:type="dxa"/>
+          </w:tcPr>
+          <w:p>
+            <w:pPr>
+              <w:rPr>
+                <w:b/>
+                <w:bCs/>
+              </w:rPr>
+            </w:pPr>
+            <w:r>
+              <w:rPr>
+                <w:rFonts w:cstheme="minorHAnsi"/>
+                <w:b/>
+                <w:bCs/>
+              </w:rPr>
+              <w:t>μ</w:t>
+            </w:r>
+            <w:r>
+              <w:rPr>
+                <w:b/>
+                <w:bCs/>
+              </w:rPr>
+              <w:t xml:space="preserve"> - Permeability</w:t>
+            </w:r>
+          </w:p>
+        </w:tc>
+        <w:tc>
+          <w:tcPr>
+            <w:tcW w:w="2265" w:type="dxa"/>
+          </w:tcPr>
+          <w:p>
+            <w:r>
+              <w:t>125</w:t>
+            </w:r>
+          </w:p>
+        </w:tc>
+        <w:tc>
+          <w:tcPr>
+            <w:tcW w:w="2266" w:type="dxa"/>
+          </w:tcPr>
+          <w:p>
+            <w:r>
+              <w:t>125</w:t>
+            </w:r>
+          </w:p>
+        </w:tc>
+        <w:tc>
+          <w:tcPr>
+            <w:tcW w:w="2266" w:type="dxa"/>
+            <w:shd w:val="clear" w:color="auto" w:fill="C5E0B3" w:themeFill="accent6" w:themeFillTint="66"/>
+          </w:tcPr>
+          <w:p>
+            <w:r>
+              <w:t>125</w:t>
+            </w:r>
+          </w:p>
+        </w:tc>
+      </w:tr>
+      <w:tr>
+        <w:tc>
+          <w:tcPr>
+            <w:tcW w:w="2265" w:type="dxa"/>
+          </w:tcPr>
+          <w:p>
+            <w:pPr>
+              <w:rPr>
+                <w:b/>
+                <w:bCs/>
+              </w:rPr>
+            </w:pPr>
+            <w:r>
+              <w:rPr>
+                <w:b/>
+                <w:bCs/>
+              </w:rPr>
+              <w:t>A</w:t>
+            </w:r>
+            <w:r>
+              <w:rPr>
+                <w:b/>
+                <w:bCs/>
+                <w:vertAlign w:val="subscript"/>
+              </w:rPr>
+              <w:t>L</w:t>
+            </w:r>
+            <w:r>
+              <w:rPr>
+                <w:b/>
+                <w:bCs/>
+              </w:rPr>
+              <w:t xml:space="preserve"> – Inductance factor</w:t>
+            </w:r>
+            <w:r>
+              <w:rPr>
+                <w:b/>
+                <w:bCs/>
+              </w:rPr>
+              <w:t>(nH/T^2)</w:t>
+            </w:r>
+          </w:p>
+        </w:tc>
+        <w:tc>
+          <w:tcPr>
+            <w:tcW w:w="2265" w:type="dxa"/>
+          </w:tcPr>
+          <w:p>
+            <w:r>
+              <w:t>157</w:t>
+            </w:r>
+          </w:p>
+        </w:tc>
+        <w:tc>
+          <w:tcPr>
+            <w:tcW w:w="2266" w:type="dxa"/>
+          </w:tcPr>
+          <w:p>
+            <w:r>
+              <w:t>105</w:t>
+            </w:r>
+          </w:p>
+        </w:tc>
+        <w:tc>
+          <w:tcPr>
+            <w:tcW w:w="2266" w:type="dxa"/>
+            <w:shd w:val="clear" w:color="auto" w:fill="C5E0B3" w:themeFill="accent6" w:themeFillTint="66"/>
+          </w:tcPr>
+          <w:p>
+            <w:r>
+              <w:t>90</w:t>
+            </w:r>
+          </w:p>
+        </w:tc>
+      </w:tr>
+      <w:tr>
+        <w:tc>
+          <w:tcPr>
+            <w:tcW w:w="2265" w:type="dxa"/>
+          </w:tcPr>
+          <w:p>
+            <w:pPr>
+              <w:rPr>
+                <w:b/>
+                <w:bCs/>
+              </w:rPr>
+            </w:pPr>
+            <w:r>
+              <w:rPr>
+                <w:b/>
+                <w:bCs/>
+              </w:rPr>
+              <w:t>L</w:t>
+            </w:r>
+            <w:r>
+              <w:rPr>
+                <w:b/>
+                <w:bCs/>
+                <w:vertAlign w:val="subscript"/>
+              </w:rPr>
+              <w:t>e</w:t>
+            </w:r>
+            <w:r>
+              <w:rPr>
+                <w:b/>
+                <w:bCs/>
+              </w:rPr>
+              <w:t xml:space="preserve"> – eff length</w:t>
+            </w:r>
+            <w:r>
+              <w:rPr>
+                <w:b/>
+                <w:bCs/>
+              </w:rPr>
+              <w:t xml:space="preserve"> (mm)</w:t>
+            </w:r>
+          </w:p>
+        </w:tc>
+        <w:tc>
+          <w:tcPr>
+            <w:tcW w:w="2265" w:type="dxa"/>
+          </w:tcPr>
+          <w:p>
+            <w:r>
+              <w:t>63.5</w:t>
+            </w:r>
+          </w:p>
+        </w:tc>
+        <w:tc>
+          <w:tcPr>
+            <w:tcW w:w="2266" w:type="dxa"/>
+          </w:tcPr>
+          <w:p>
+            <w:r>
+              <w:t>58.8</w:t>
+            </w:r>
+          </w:p>
+        </w:tc>
+        <w:tc>
+          <w:tcPr>
+            <w:tcW w:w="2266" w:type="dxa"/>
+            <w:shd w:val="clear" w:color="auto" w:fill="C5E0B3" w:themeFill="accent6" w:themeFillTint="66"/>
+          </w:tcPr>
+          <w:p>
+            <w:r>
+              <w:t>56.7</w:t>
+            </w:r>
+          </w:p>
+        </w:tc>
+      </w:tr>
+      <w:tr>
+        <w:tc>
+          <w:tcPr>
+            <w:tcW w:w="2265" w:type="dxa"/>
+          </w:tcPr>
+          <w:p>
+            <w:pPr>
+              <w:rPr>
+                <w:b/>
+                <w:bCs/>
+              </w:rPr>
+            </w:pPr>
+            <w:r>
+              <w:rPr>
+                <w:b/>
+                <w:bCs/>
+              </w:rPr>
+              <w:t>A</w:t>
+            </w:r>
+            <w:r>
+              <w:rPr>
+                <w:b/>
+                <w:bCs/>
+                <w:vertAlign w:val="subscript"/>
+              </w:rPr>
+              <w:t>e</w:t>
+            </w:r>
+            <w:r>
+              <w:rPr>
+                <w:b/>
+                <w:bCs/>
+              </w:rPr>
+              <w:t xml:space="preserve"> </w:t>
+            </w:r>
+            <w:r>
+              <w:rPr>
+                <w:b/>
+                <w:bCs/>
+              </w:rPr>
+              <w:t>–</w:t>
+            </w:r>
+            <w:r>
+              <w:rPr>
+                <w:b/>
+                <w:bCs/>
+              </w:rPr>
+              <w:t xml:space="preserve"> Area</w:t>
+            </w:r>
+            <w:r>
+              <w:rPr>
+                <w:b/>
+                <w:bCs/>
+              </w:rPr>
+              <w:t xml:space="preserve"> (mm2)</w:t>
+            </w:r>
+          </w:p>
+        </w:tc>
+        <w:tc>
+          <w:tcPr>
+            <w:tcW w:w="2265" w:type="dxa"/>
+          </w:tcPr>
+          <w:p>
+            <w:r>
+              <w:t>65.4</w:t>
+            </w:r>
+          </w:p>
+        </w:tc>
+        <w:tc>
+          <w:tcPr>
+            <w:tcW w:w="2266" w:type="dxa"/>
+          </w:tcPr>
+          <w:p>
+            <w:r>
+              <w:t>38.8</w:t>
+            </w:r>
+          </w:p>
+        </w:tc>
+        <w:tc>
+          <w:tcPr>
+            <w:tcW w:w="2266" w:type="dxa"/>
+            <w:shd w:val="clear" w:color="auto" w:fill="C5E0B3" w:themeFill="accent6" w:themeFillTint="66"/>
+          </w:tcPr>
+          <w:p>
+            <w:r>
+              <w:t>31.7</w:t>
+            </w:r>
+          </w:p>
+        </w:tc>
+      </w:tr>
+      <w:tr>
+        <w:tc>
+          <w:tcPr>
+            <w:tcW w:w="2265" w:type="dxa"/>
+          </w:tcPr>
+          <w:p>
+            <w:pPr>
+              <w:rPr>
+                <w:b/>
+                <w:bCs/>
+              </w:rPr>
+            </w:pPr>
+            <w:r>
+              <w:rPr>
+                <w:b/>
+                <w:bCs/>
+              </w:rPr>
+              <w:t>I</w:t>
+            </w:r>
+            <w:r>
+              <w:rPr>
+                <w:b/>
+                <w:bCs/>
+                <w:vertAlign w:val="subscript"/>
+              </w:rPr>
+              <w:t>sat</w:t>
+            </w:r>
+            <w:r>
+              <w:rPr>
+                <w:b/>
+                <w:bCs/>
+              </w:rPr>
+              <w:t xml:space="preserve"> (A)</w:t>
+            </w:r>
+          </w:p>
+        </w:tc>
+        <w:tc>
+          <w:tcPr>
+            <w:tcW w:w="2265" w:type="dxa"/>
+          </w:tcPr>
+          <w:p>
+            <w:r>
+              <w:t>7.42</w:t>
+            </w:r>
+          </w:p>
+        </w:tc>
+        <w:tc>
+          <w:tcPr>
+            <w:tcW w:w="2266" w:type="dxa"/>
+          </w:tcPr>
+          <w:p>
+            <w:r>
+              <w:t>5.4</w:t>
+            </w:r>
+          </w:p>
+        </w:tc>
+        <w:tc>
+          <w:tcPr>
+            <w:tcW w:w="2266" w:type="dxa"/>
+            <w:shd w:val="clear" w:color="auto" w:fill="C5E0B3" w:themeFill="accent6" w:themeFillTint="66"/>
+          </w:tcPr>
+          <w:p>
+            <w:r>
+              <w:t>4.76</w:t>
+            </w:r>
+          </w:p>
+        </w:tc>
+      </w:tr>
+      <w:tr>
+        <w:tc>
+          <w:tcPr>
+            <w:tcW w:w="2265" w:type="dxa"/>
+          </w:tcPr>
+          <w:p>
+            <w:pPr>
+              <w:rPr>
+                <w:b/>
+                <w:bCs/>
+              </w:rPr>
+            </w:pPr>
+            <w:r>
+              <w:rPr>
+                <w:b/>
+                <w:bCs/>
+              </w:rPr>
+              <w:t>B</w:t>
+            </w:r>
+            <w:r>
+              <w:rPr>
+                <w:b/>
+                <w:bCs/>
+                <w:vertAlign w:val="subscript"/>
+              </w:rPr>
+              <w:t>max</w:t>
+            </w:r>
+            <w:r>
+              <w:rPr>
+                <w:b/>
+                <w:bCs/>
+              </w:rPr>
+              <w:t xml:space="preserve"> (Tesla)</w:t>
+            </w:r>
+          </w:p>
+        </w:tc>
+        <w:tc>
+          <w:tcPr>
+            <w:tcW w:w="2265" w:type="dxa"/>
+          </w:tcPr>
+          <w:p>
+            <w:r>
+              <w:t>0.</w:t>
+            </w:r>
+            <w:r>
+              <w:t>47</w:t>
+            </w:r>
+          </w:p>
+        </w:tc>
+        <w:tc>
+          <w:tcPr>
+            <w:tcW w:w="2266" w:type="dxa"/>
+          </w:tcPr>
+          <w:p>
+            <w:r>
+              <w:t>0.62</w:t>
+            </w:r>
+          </w:p>
+        </w:tc>
+        <w:tc>
+          <w:tcPr>
+            <w:tcW w:w="2266" w:type="dxa"/>
+            <w:shd w:val="clear" w:color="auto" w:fill="C5E0B3" w:themeFill="accent6" w:themeFillTint="66"/>
+          </w:tcPr>
+          <w:p>
+            <w:r>
+              <w:t>0.69</w:t>
+            </w:r>
+          </w:p>
+        </w:tc>
+      </w:tr>
+      <w:tr>
+        <w:tc>
+          <w:tcPr>
+            <w:tcW w:w="2265" w:type="dxa"/>
+          </w:tcPr>
+          <w:p>
+            <w:pPr>
+              <w:rPr>
+                <w:b/>
+                <w:bCs/>
+              </w:rPr>
+            </w:pPr>
+            <w:r>
+              <w:rPr>
+                <w:b/>
+                <w:bCs/>
+              </w:rPr>
+              <w:t>N</w:t>
+            </w:r>
+            <w:r>
+              <w:rPr>
+                <w:b/>
+                <w:bCs/>
+                <w:vertAlign w:val="subscript"/>
+              </w:rPr>
+              <w:t>p</w:t>
+            </w:r>
+            <w:r>
+              <w:rPr>
+                <w:b/>
+                <w:bCs/>
+              </w:rPr>
+              <w:t xml:space="preserve"> (Turns)</w:t>
+            </w:r>
+          </w:p>
+        </w:tc>
+        <w:tc>
+          <w:tcPr>
+            <w:tcW w:w="2265" w:type="dxa"/>
+          </w:tcPr>
+          <w:p>
+            <w:r>
+              <w:t>50.5</w:t>
+            </w:r>
+          </w:p>
+        </w:tc>
+        <w:tc>
+          <w:tcPr>
+            <w:tcW w:w="2266" w:type="dxa"/>
+          </w:tcPr>
+          <w:p>
+            <w:r>
+              <w:t>61.7</w:t>
+            </w:r>
+          </w:p>
+        </w:tc>
+        <w:tc>
+          <w:tcPr>
+            <w:tcW w:w="2266" w:type="dxa"/>
+            <w:shd w:val="clear" w:color="auto" w:fill="C5E0B3" w:themeFill="accent6" w:themeFillTint="66"/>
+          </w:tcPr>
+          <w:p>
+            <w:r>
+              <w:t>66.7</w:t>
+            </w:r>
+          </w:p>
+        </w:tc>
+      </w:tr>
+      <w:tr>
+        <w:tc>
+          <w:tcPr>
+            <w:tcW w:w="2265" w:type="dxa"/>
+          </w:tcPr>
+          <w:p>
+            <w:pPr>
+              <w:rPr>
+                <w:b/>
+                <w:bCs/>
+              </w:rPr>
+            </w:pPr>
+            <w:r>
+              <w:rPr>
+                <w:b/>
+                <w:bCs/>
+              </w:rPr>
+              <w:t>N</w:t>
+            </w:r>
+            <w:r>
+              <w:rPr>
+                <w:b/>
+                <w:bCs/>
+                <w:vertAlign w:val="subscript"/>
+              </w:rPr>
+              <w:t>s</w:t>
+            </w:r>
+            <w:r>
+              <w:rPr>
+                <w:b/>
+                <w:bCs/>
+              </w:rPr>
+              <w:t xml:space="preserve"> and N</w:t>
+            </w:r>
+            <w:r>
+              <w:rPr>
+                <w:b/>
+                <w:bCs/>
+                <w:vertAlign w:val="subscript"/>
+              </w:rPr>
+              <w:t>third</w:t>
+            </w:r>
+            <w:r>
+              <w:rPr>
+                <w:b/>
+                <w:bCs/>
+              </w:rPr>
+              <w:t xml:space="preserve"> </w:t>
+            </w:r>
+            <w:r>
+              <w:rPr>
+                <w:b/>
+                <w:bCs/>
+              </w:rPr>
+              <w:t>(Turns)</w:t>
+            </w:r>
+          </w:p>
+        </w:tc>
+        <w:tc>
+          <w:tcPr>
+            <w:tcW w:w="2265" w:type="dxa"/>
+          </w:tcPr>
+          <w:p>
+            <w:r>
+              <w:t>6.3</w:t>
+            </w:r>
+          </w:p>
+        </w:tc>
+        <w:tc>
+          <w:tcPr>
+            <w:tcW w:w="2266" w:type="dxa"/>
+          </w:tcPr>
+          <w:p>
+            <w:r>
+              <w:t>7.7</w:t>
+            </w:r>
+          </w:p>
+        </w:tc>
+        <w:tc>
+          <w:tcPr>
+            <w:tcW w:w="2266" w:type="dxa"/>
+            <w:shd w:val="clear" w:color="auto" w:fill="C5E0B3" w:themeFill="accent6" w:themeFillTint="66"/>
+          </w:tcPr>
+          <w:p>
+            <w:r>
+              <w:t>8.3</w:t>
+            </w:r>
+          </w:p>
+        </w:tc>
+      </w:tr>
+    </w:tbl>
+    <w:p/>
+    <w:p>
+      <w:pPr>
+        <w:pStyle w:val="Heading2"/>
+        <w:numPr>
+          <w:ilvl w:val="1"/>
+          <w:numId w:val="1"/>
+        </w:numPr>
+      </w:pPr>
+      <w:r>
+        <w:t xml:space="preserve"> Winding and Fill Factor</w:t>
       </w:r>
     </w:p>
     <w:p/>
     <w:p/>
     <w:sectPr>
-      <w:headerReference w:type="even" r:id="rId9"/>
-      <w:headerReference w:type="default" r:id="rId10"/>
-      <w:footerReference w:type="even" r:id="rId11"/>
-      <w:footerReference w:type="default" r:id="rId12"/>
-      <w:headerReference w:type="first" r:id="rId13"/>
-      <w:footerReference w:type="first" r:id="rId14"/>
+      <w:headerReference w:type="even" r:id="rId13"/>
+      <w:headerReference w:type="default" r:id="rId14"/>
+      <w:footerReference w:type="even" r:id="rId15"/>
+      <w:footerReference w:type="default" r:id="rId16"/>
+      <w:headerReference w:type="first" r:id="rId17"/>
+      <w:footerReference w:type="first" r:id="rId18"/>
       <w:pgSz w:w="11906" w:h="16838"/>
       <w:pgMar w:top="1417" w:right="1417" w:bottom="1417" w:left="1417" w:header="708" w:footer="708" w:gutter="0"/>
       <w:cols w:space="708"/>
@@ -5278,7 +6652,16 @@
                               <w:sz w:val="24"/>
                               <w:szCs w:val="24"/>
                             </w:rPr>
-                            <w:t>Sensitivity: Public</w:t>
+                            <w:t xml:space="preserve">Sensitivity: </w:t>
+                          </w:r>
+                          <w:r>
+                            <w:rPr>
+                              <w:rFonts w:ascii="Calibri" w:eastAsia="Calibri" w:hAnsi="Calibri" w:cs="Calibri"/>
+                              <w:color w:val="FF8C00"/>
+                              <w:sz w:val="24"/>
+                              <w:szCs w:val="24"/>
+                            </w:rPr>
+                            <w:t>Public</w:t>
                           </w:r>
                         </w:p>
                       </w:txbxContent>
@@ -5320,7 +6703,16 @@
                         <w:sz w:val="24"/>
                         <w:szCs w:val="24"/>
                       </w:rPr>
-                      <w:t>Sensitivity: Public</w:t>
+                      <w:t xml:space="preserve">Sensitivity: </w:t>
+                    </w:r>
+                    <w:r>
+                      <w:rPr>
+                        <w:rFonts w:ascii="Calibri" w:eastAsia="Calibri" w:hAnsi="Calibri" w:cs="Calibri"/>
+                        <w:color w:val="FF8C00"/>
+                        <w:sz w:val="24"/>
+                        <w:szCs w:val="24"/>
+                      </w:rPr>
+                      <w:t>Public</w:t>
                     </w:r>
                   </w:p>
                 </w:txbxContent>
@@ -5396,7 +6788,16 @@
                               <w:sz w:val="24"/>
                               <w:szCs w:val="24"/>
                             </w:rPr>
-                            <w:t>Sensitivity: Public</w:t>
+                            <w:t xml:space="preserve">Sensitivity: </w:t>
+                          </w:r>
+                          <w:r>
+                            <w:rPr>
+                              <w:rFonts w:ascii="Calibri" w:eastAsia="Calibri" w:hAnsi="Calibri" w:cs="Calibri"/>
+                              <w:color w:val="FF8C00"/>
+                              <w:sz w:val="24"/>
+                              <w:szCs w:val="24"/>
+                            </w:rPr>
+                            <w:t>Public</w:t>
                           </w:r>
                         </w:p>
                       </w:txbxContent>
@@ -5438,7 +6839,16 @@
                         <w:sz w:val="24"/>
                         <w:szCs w:val="24"/>
                       </w:rPr>
-                      <w:t>Sensitivity: Public</w:t>
+                      <w:t xml:space="preserve">Sensitivity: </w:t>
+                    </w:r>
+                    <w:r>
+                      <w:rPr>
+                        <w:rFonts w:ascii="Calibri" w:eastAsia="Calibri" w:hAnsi="Calibri" w:cs="Calibri"/>
+                        <w:color w:val="FF8C00"/>
+                        <w:sz w:val="24"/>
+                        <w:szCs w:val="24"/>
+                      </w:rPr>
+                      <w:t>Public</w:t>
                     </w:r>
                   </w:p>
                 </w:txbxContent>
@@ -5684,87 +7094,87 @@
   </w:abstractNum>
   <w:abstractNum w:abstractNumId="2" w15:restartNumberingAfterBreak="0">
     <w:nsid w:val="30E456EB"/>
-    <w:multiLevelType w:val="hybridMultilevel"/>
-    <w:tmpl w:val="305230CE"/>
-    <w:lvl w:ilvl="0" w:tplc="041F0013">
+    <w:multiLevelType w:val="multilevel"/>
+    <w:tmpl w:val="B5DC33FA"/>
+    <w:lvl w:ilvl="0">
       <w:start w:val="1"/>
       <w:numFmt w:val="upperRoman"/>
       <w:lvlText w:val="%1."/>
       <w:lvlJc w:val="right"/>
       <w:pPr>
-        <w:ind w:left="720" w:hanging="360"/>
+        <w:ind w:left="360" w:hanging="360"/>
       </w:pPr>
     </w:lvl>
-    <w:lvl w:ilvl="1" w:tplc="041F0019" w:tentative="1">
-      <w:start w:val="1"/>
-      <w:numFmt w:val="lowerLetter"/>
-      <w:lvlText w:val="%2."/>
-      <w:lvlJc w:val="left"/>
-      <w:pPr>
-        <w:ind w:left="1440" w:hanging="360"/>
-      </w:pPr>
-    </w:lvl>
-    <w:lvl w:ilvl="2" w:tplc="041F001B" w:tentative="1">
-      <w:start w:val="1"/>
-      <w:numFmt w:val="lowerRoman"/>
-      <w:lvlText w:val="%3."/>
-      <w:lvlJc w:val="right"/>
-      <w:pPr>
-        <w:ind w:left="2160" w:hanging="180"/>
-      </w:pPr>
-    </w:lvl>
-    <w:lvl w:ilvl="3" w:tplc="041F000F" w:tentative="1">
+    <w:lvl w:ilvl="1">
       <w:start w:val="1"/>
       <w:numFmt w:val="decimal"/>
-      <w:lvlText w:val="%4."/>
+      <w:lvlText w:val="%1.%2."/>
       <w:lvlJc w:val="left"/>
       <w:pPr>
-        <w:ind w:left="2880" w:hanging="360"/>
+        <w:ind w:left="792" w:hanging="432"/>
       </w:pPr>
     </w:lvl>
-    <w:lvl w:ilvl="4" w:tplc="041F0019" w:tentative="1">
-      <w:start w:val="1"/>
-      <w:numFmt w:val="lowerLetter"/>
-      <w:lvlText w:val="%5."/>
-      <w:lvlJc w:val="left"/>
-      <w:pPr>
-        <w:ind w:left="3600" w:hanging="360"/>
-      </w:pPr>
-    </w:lvl>
-    <w:lvl w:ilvl="5" w:tplc="041F001B" w:tentative="1">
-      <w:start w:val="1"/>
-      <w:numFmt w:val="lowerRoman"/>
-      <w:lvlText w:val="%6."/>
-      <w:lvlJc w:val="right"/>
-      <w:pPr>
-        <w:ind w:left="4320" w:hanging="180"/>
-      </w:pPr>
-    </w:lvl>
-    <w:lvl w:ilvl="6" w:tplc="041F000F" w:tentative="1">
+    <w:lvl w:ilvl="2">
       <w:start w:val="1"/>
       <w:numFmt w:val="decimal"/>
-      <w:lvlText w:val="%7."/>
+      <w:lvlText w:val="%1.%2.%3."/>
       <w:lvlJc w:val="left"/>
       <w:pPr>
-        <w:ind w:left="5040" w:hanging="360"/>
+        <w:ind w:left="1224" w:hanging="504"/>
       </w:pPr>
     </w:lvl>
-    <w:lvl w:ilvl="7" w:tplc="041F0019" w:tentative="1">
+    <w:lvl w:ilvl="3">
       <w:start w:val="1"/>
-      <w:numFmt w:val="lowerLetter"/>
-      <w:lvlText w:val="%8."/>
+      <w:numFmt w:val="decimal"/>
+      <w:lvlText w:val="%1.%2.%3.%4."/>
       <w:lvlJc w:val="left"/>
       <w:pPr>
-        <w:ind w:left="5760" w:hanging="360"/>
+        <w:ind w:left="1728" w:hanging="648"/>
       </w:pPr>
     </w:lvl>
-    <w:lvl w:ilvl="8" w:tplc="041F001B" w:tentative="1">
+    <w:lvl w:ilvl="4">
       <w:start w:val="1"/>
-      <w:numFmt w:val="lowerRoman"/>
-      <w:lvlText w:val="%9."/>
-      <w:lvlJc w:val="right"/>
-      <w:pPr>
-        <w:ind w:left="6480" w:hanging="180"/>
+      <w:numFmt w:val="decimal"/>
+      <w:lvlText w:val="%1.%2.%3.%4.%5."/>
+      <w:lvlJc w:val="left"/>
+      <w:pPr>
+        <w:ind w:left="2232" w:hanging="792"/>
+      </w:pPr>
+    </w:lvl>
+    <w:lvl w:ilvl="5">
+      <w:start w:val="1"/>
+      <w:numFmt w:val="decimal"/>
+      <w:lvlText w:val="%1.%2.%3.%4.%5.%6."/>
+      <w:lvlJc w:val="left"/>
+      <w:pPr>
+        <w:ind w:left="2736" w:hanging="936"/>
+      </w:pPr>
+    </w:lvl>
+    <w:lvl w:ilvl="6">
+      <w:start w:val="1"/>
+      <w:numFmt w:val="decimal"/>
+      <w:lvlText w:val="%1.%2.%3.%4.%5.%6.%7."/>
+      <w:lvlJc w:val="left"/>
+      <w:pPr>
+        <w:ind w:left="3240" w:hanging="1080"/>
+      </w:pPr>
+    </w:lvl>
+    <w:lvl w:ilvl="7">
+      <w:start w:val="1"/>
+      <w:numFmt w:val="decimal"/>
+      <w:lvlText w:val="%1.%2.%3.%4.%5.%6.%7.%8."/>
+      <w:lvlJc w:val="left"/>
+      <w:pPr>
+        <w:ind w:left="3744" w:hanging="1224"/>
+      </w:pPr>
+    </w:lvl>
+    <w:lvl w:ilvl="8">
+      <w:start w:val="1"/>
+      <w:numFmt w:val="decimal"/>
+      <w:lvlText w:val="%1.%2.%3.%4.%5.%6.%7.%8.%9."/>
+      <w:lvlJc w:val="left"/>
+      <w:pPr>
+        <w:ind w:left="4320" w:hanging="1440"/>
       </w:pPr>
     </w:lvl>
   </w:abstractNum>
@@ -5855,6 +7265,264 @@
     </w:lvl>
   </w:abstractNum>
   <w:abstractNum w:abstractNumId="4" w15:restartNumberingAfterBreak="0">
+    <w:nsid w:val="48EB157E"/>
+    <w:multiLevelType w:val="multilevel"/>
+    <w:tmpl w:val="041F001F"/>
+    <w:lvl w:ilvl="0">
+      <w:start w:val="1"/>
+      <w:numFmt w:val="decimal"/>
+      <w:lvlText w:val="%1."/>
+      <w:lvlJc w:val="left"/>
+      <w:pPr>
+        <w:ind w:left="360" w:hanging="360"/>
+      </w:pPr>
+    </w:lvl>
+    <w:lvl w:ilvl="1">
+      <w:start w:val="1"/>
+      <w:numFmt w:val="decimal"/>
+      <w:lvlText w:val="%1.%2."/>
+      <w:lvlJc w:val="left"/>
+      <w:pPr>
+        <w:ind w:left="792" w:hanging="432"/>
+      </w:pPr>
+    </w:lvl>
+    <w:lvl w:ilvl="2">
+      <w:start w:val="1"/>
+      <w:numFmt w:val="decimal"/>
+      <w:lvlText w:val="%1.%2.%3."/>
+      <w:lvlJc w:val="left"/>
+      <w:pPr>
+        <w:ind w:left="1224" w:hanging="504"/>
+      </w:pPr>
+    </w:lvl>
+    <w:lvl w:ilvl="3">
+      <w:start w:val="1"/>
+      <w:numFmt w:val="decimal"/>
+      <w:lvlText w:val="%1.%2.%3.%4."/>
+      <w:lvlJc w:val="left"/>
+      <w:pPr>
+        <w:ind w:left="1728" w:hanging="648"/>
+      </w:pPr>
+    </w:lvl>
+    <w:lvl w:ilvl="4">
+      <w:start w:val="1"/>
+      <w:numFmt w:val="decimal"/>
+      <w:lvlText w:val="%1.%2.%3.%4.%5."/>
+      <w:lvlJc w:val="left"/>
+      <w:pPr>
+        <w:ind w:left="2232" w:hanging="792"/>
+      </w:pPr>
+    </w:lvl>
+    <w:lvl w:ilvl="5">
+      <w:start w:val="1"/>
+      <w:numFmt w:val="decimal"/>
+      <w:lvlText w:val="%1.%2.%3.%4.%5.%6."/>
+      <w:lvlJc w:val="left"/>
+      <w:pPr>
+        <w:ind w:left="2736" w:hanging="936"/>
+      </w:pPr>
+    </w:lvl>
+    <w:lvl w:ilvl="6">
+      <w:start w:val="1"/>
+      <w:numFmt w:val="decimal"/>
+      <w:lvlText w:val="%1.%2.%3.%4.%5.%6.%7."/>
+      <w:lvlJc w:val="left"/>
+      <w:pPr>
+        <w:ind w:left="3240" w:hanging="1080"/>
+      </w:pPr>
+    </w:lvl>
+    <w:lvl w:ilvl="7">
+      <w:start w:val="1"/>
+      <w:numFmt w:val="decimal"/>
+      <w:lvlText w:val="%1.%2.%3.%4.%5.%6.%7.%8."/>
+      <w:lvlJc w:val="left"/>
+      <w:pPr>
+        <w:ind w:left="3744" w:hanging="1224"/>
+      </w:pPr>
+    </w:lvl>
+    <w:lvl w:ilvl="8">
+      <w:start w:val="1"/>
+      <w:numFmt w:val="decimal"/>
+      <w:lvlText w:val="%1.%2.%3.%4.%5.%6.%7.%8.%9."/>
+      <w:lvlJc w:val="left"/>
+      <w:pPr>
+        <w:ind w:left="4320" w:hanging="1440"/>
+      </w:pPr>
+    </w:lvl>
+  </w:abstractNum>
+  <w:abstractNum w:abstractNumId="5" w15:restartNumberingAfterBreak="0">
+    <w:nsid w:val="61B24215"/>
+    <w:multiLevelType w:val="multilevel"/>
+    <w:tmpl w:val="B5DC33FA"/>
+    <w:lvl w:ilvl="0">
+      <w:start w:val="1"/>
+      <w:numFmt w:val="upperRoman"/>
+      <w:lvlText w:val="%1."/>
+      <w:lvlJc w:val="right"/>
+      <w:pPr>
+        <w:ind w:left="360" w:hanging="360"/>
+      </w:pPr>
+    </w:lvl>
+    <w:lvl w:ilvl="1">
+      <w:start w:val="1"/>
+      <w:numFmt w:val="decimal"/>
+      <w:lvlText w:val="%1.%2."/>
+      <w:lvlJc w:val="left"/>
+      <w:pPr>
+        <w:ind w:left="792" w:hanging="432"/>
+      </w:pPr>
+    </w:lvl>
+    <w:lvl w:ilvl="2">
+      <w:start w:val="1"/>
+      <w:numFmt w:val="decimal"/>
+      <w:lvlText w:val="%1.%2.%3."/>
+      <w:lvlJc w:val="left"/>
+      <w:pPr>
+        <w:ind w:left="1224" w:hanging="504"/>
+      </w:pPr>
+    </w:lvl>
+    <w:lvl w:ilvl="3">
+      <w:start w:val="1"/>
+      <w:numFmt w:val="decimal"/>
+      <w:lvlText w:val="%1.%2.%3.%4."/>
+      <w:lvlJc w:val="left"/>
+      <w:pPr>
+        <w:ind w:left="1728" w:hanging="648"/>
+      </w:pPr>
+    </w:lvl>
+    <w:lvl w:ilvl="4">
+      <w:start w:val="1"/>
+      <w:numFmt w:val="decimal"/>
+      <w:lvlText w:val="%1.%2.%3.%4.%5."/>
+      <w:lvlJc w:val="left"/>
+      <w:pPr>
+        <w:ind w:left="2232" w:hanging="792"/>
+      </w:pPr>
+    </w:lvl>
+    <w:lvl w:ilvl="5">
+      <w:start w:val="1"/>
+      <w:numFmt w:val="decimal"/>
+      <w:lvlText w:val="%1.%2.%3.%4.%5.%6."/>
+      <w:lvlJc w:val="left"/>
+      <w:pPr>
+        <w:ind w:left="2736" w:hanging="936"/>
+      </w:pPr>
+    </w:lvl>
+    <w:lvl w:ilvl="6">
+      <w:start w:val="1"/>
+      <w:numFmt w:val="decimal"/>
+      <w:lvlText w:val="%1.%2.%3.%4.%5.%6.%7."/>
+      <w:lvlJc w:val="left"/>
+      <w:pPr>
+        <w:ind w:left="3240" w:hanging="1080"/>
+      </w:pPr>
+    </w:lvl>
+    <w:lvl w:ilvl="7">
+      <w:start w:val="1"/>
+      <w:numFmt w:val="decimal"/>
+      <w:lvlText w:val="%1.%2.%3.%4.%5.%6.%7.%8."/>
+      <w:lvlJc w:val="left"/>
+      <w:pPr>
+        <w:ind w:left="3744" w:hanging="1224"/>
+      </w:pPr>
+    </w:lvl>
+    <w:lvl w:ilvl="8">
+      <w:start w:val="1"/>
+      <w:numFmt w:val="decimal"/>
+      <w:lvlText w:val="%1.%2.%3.%4.%5.%6.%7.%8.%9."/>
+      <w:lvlJc w:val="left"/>
+      <w:pPr>
+        <w:ind w:left="4320" w:hanging="1440"/>
+      </w:pPr>
+    </w:lvl>
+  </w:abstractNum>
+  <w:abstractNum w:abstractNumId="6" w15:restartNumberingAfterBreak="0">
+    <w:nsid w:val="64AF4CAD"/>
+    <w:multiLevelType w:val="multilevel"/>
+    <w:tmpl w:val="041F001F"/>
+    <w:lvl w:ilvl="0">
+      <w:start w:val="1"/>
+      <w:numFmt w:val="decimal"/>
+      <w:lvlText w:val="%1."/>
+      <w:lvlJc w:val="left"/>
+      <w:pPr>
+        <w:ind w:left="360" w:hanging="360"/>
+      </w:pPr>
+    </w:lvl>
+    <w:lvl w:ilvl="1">
+      <w:start w:val="1"/>
+      <w:numFmt w:val="decimal"/>
+      <w:lvlText w:val="%1.%2."/>
+      <w:lvlJc w:val="left"/>
+      <w:pPr>
+        <w:ind w:left="792" w:hanging="432"/>
+      </w:pPr>
+    </w:lvl>
+    <w:lvl w:ilvl="2">
+      <w:start w:val="1"/>
+      <w:numFmt w:val="decimal"/>
+      <w:lvlText w:val="%1.%2.%3."/>
+      <w:lvlJc w:val="left"/>
+      <w:pPr>
+        <w:ind w:left="1224" w:hanging="504"/>
+      </w:pPr>
+    </w:lvl>
+    <w:lvl w:ilvl="3">
+      <w:start w:val="1"/>
+      <w:numFmt w:val="decimal"/>
+      <w:lvlText w:val="%1.%2.%3.%4."/>
+      <w:lvlJc w:val="left"/>
+      <w:pPr>
+        <w:ind w:left="1728" w:hanging="648"/>
+      </w:pPr>
+    </w:lvl>
+    <w:lvl w:ilvl="4">
+      <w:start w:val="1"/>
+      <w:numFmt w:val="decimal"/>
+      <w:lvlText w:val="%1.%2.%3.%4.%5."/>
+      <w:lvlJc w:val="left"/>
+      <w:pPr>
+        <w:ind w:left="2232" w:hanging="792"/>
+      </w:pPr>
+    </w:lvl>
+    <w:lvl w:ilvl="5">
+      <w:start w:val="1"/>
+      <w:numFmt w:val="decimal"/>
+      <w:lvlText w:val="%1.%2.%3.%4.%5.%6."/>
+      <w:lvlJc w:val="left"/>
+      <w:pPr>
+        <w:ind w:left="2736" w:hanging="936"/>
+      </w:pPr>
+    </w:lvl>
+    <w:lvl w:ilvl="6">
+      <w:start w:val="1"/>
+      <w:numFmt w:val="decimal"/>
+      <w:lvlText w:val="%1.%2.%3.%4.%5.%6.%7."/>
+      <w:lvlJc w:val="left"/>
+      <w:pPr>
+        <w:ind w:left="3240" w:hanging="1080"/>
+      </w:pPr>
+    </w:lvl>
+    <w:lvl w:ilvl="7">
+      <w:start w:val="1"/>
+      <w:numFmt w:val="decimal"/>
+      <w:lvlText w:val="%1.%2.%3.%4.%5.%6.%7.%8."/>
+      <w:lvlJc w:val="left"/>
+      <w:pPr>
+        <w:ind w:left="3744" w:hanging="1224"/>
+      </w:pPr>
+    </w:lvl>
+    <w:lvl w:ilvl="8">
+      <w:start w:val="1"/>
+      <w:numFmt w:val="decimal"/>
+      <w:lvlText w:val="%1.%2.%3.%4.%5.%6.%7.%8.%9."/>
+      <w:lvlJc w:val="left"/>
+      <w:pPr>
+        <w:ind w:left="4320" w:hanging="1440"/>
+      </w:pPr>
+    </w:lvl>
+  </w:abstractNum>
+  <w:abstractNum w:abstractNumId="7" w15:restartNumberingAfterBreak="0">
     <w:nsid w:val="68E864BB"/>
     <w:multiLevelType w:val="multilevel"/>
     <w:tmpl w:val="8CDC6926"/>
@@ -5944,7 +7612,7 @@
     <w:abstractNumId w:val="0"/>
   </w:num>
   <w:num w:numId="2">
-    <w:abstractNumId w:val="4"/>
+    <w:abstractNumId w:val="7"/>
   </w:num>
   <w:num w:numId="3">
     <w:abstractNumId w:val="3"/>
@@ -5954,6 +7622,15 @@
   </w:num>
   <w:num w:numId="5">
     <w:abstractNumId w:val="1"/>
+  </w:num>
+  <w:num w:numId="6">
+    <w:abstractNumId w:val="4"/>
+  </w:num>
+  <w:num w:numId="7">
+    <w:abstractNumId w:val="5"/>
+  </w:num>
+  <w:num w:numId="8">
+    <w:abstractNumId w:val="6"/>
   </w:num>
 </w:numbering>
 </file>
@@ -6591,6 +8268,29 @@
       <w:szCs w:val="24"/>
     </w:rPr>
   </w:style>
+  <w:style w:type="character" w:styleId="Hyperlink">
+    <w:name w:val="Hyperlink"/>
+    <w:basedOn w:val="DefaultParagraphFont"/>
+    <w:uiPriority w:val="99"/>
+    <w:unhideWhenUsed/>
+    <w:rsid w:val="007E10B8"/>
+    <w:rPr>
+      <w:color w:val="0563C1" w:themeColor="hyperlink"/>
+      <w:u w:val="single"/>
+    </w:rPr>
+  </w:style>
+  <w:style w:type="character" w:styleId="UnresolvedMention">
+    <w:name w:val="Unresolved Mention"/>
+    <w:basedOn w:val="DefaultParagraphFont"/>
+    <w:uiPriority w:val="99"/>
+    <w:semiHidden/>
+    <w:unhideWhenUsed/>
+    <w:rsid w:val="007E10B8"/>
+    <w:rPr>
+      <w:color w:val="605E5C"/>
+      <w:shd w:val="clear" w:color="auto" w:fill="E1DFDD"/>
+    </w:rPr>
+  </w:style>
 </w:styles>
 </file>
 

</xml_diff>